<commit_message>
Updated Lesson 2.1 materials
</commit_message>
<xml_diff>
--- a/units/2/lessons/1/resources/petascale-lesson-2.1-assessment.docx
+++ b/units/2/lessons/1/resources/petascale-lesson-2.1-assessment.docx
@@ -20,7 +20,7 @@
           <w:szCs w:val="24"/>
           <w:rtl w:val="0"/>
         </w:rPr>
-        <w:t xml:space="preserve">Lesson 2.1 Exercises</w:t>
+        <w:t xml:space="preserve">Module 2.1 Exercises</w:t>
       </w:r>
     </w:p>
     <w:p>
@@ -145,6 +145,20 @@
           <w:rtl w:val="0"/>
         </w:rPr>
         <w:t xml:space="preserve"> </w:t>
+      </w:r>
+    </w:p>
+    <w:p>
+      <w:pPr>
+        <w:rPr>
+          <w:rFonts w:ascii="Times New Roman" w:cs="Times New Roman" w:eastAsia="Times New Roman" w:hAnsi="Times New Roman"/>
+          <w:sz w:val="24"/>
+          <w:szCs w:val="24"/>
+        </w:rPr>
+      </w:pPr>
+      <w:r>
+        <w:rPr>
+          <w:rtl w:val="0"/>
+        </w:rPr>
       </w:r>
     </w:p>
     <w:p>
@@ -463,6 +477,23 @@
         </w:rPr>
       </w:pPr>
       <w:r>
+        <w:br w:type="page"/>
+      </w:r>
+      <w:r>
+        <w:rPr>
+          <w:rtl w:val="0"/>
+        </w:rPr>
+      </w:r>
+    </w:p>
+    <w:p>
+      <w:pPr>
+        <w:rPr>
+          <w:rFonts w:ascii="Times New Roman" w:cs="Times New Roman" w:eastAsia="Times New Roman" w:hAnsi="Times New Roman"/>
+          <w:sz w:val="24"/>
+          <w:szCs w:val="24"/>
+        </w:rPr>
+      </w:pPr>
+      <w:r>
         <w:rPr>
           <w:rFonts w:ascii="Times New Roman" w:cs="Times New Roman" w:eastAsia="Times New Roman" w:hAnsi="Times New Roman"/>
           <w:sz w:val="24"/>
@@ -775,152 +806,80 @@
       </w:pPr>
       <w:r>
         <w:rPr>
-          <w:rFonts w:ascii="Times New Roman" w:cs="Times New Roman" w:eastAsia="Times New Roman" w:hAnsi="Times New Roman"/>
-          <w:sz w:val="24"/>
-          <w:szCs w:val="24"/>
-          <w:rtl w:val="0"/>
-        </w:rPr>
-        <w:t xml:space="preserve"> </w:t>
-      </w:r>
-    </w:p>
-    <w:p>
-      <w:pPr>
-        <w:rPr>
-          <w:rFonts w:ascii="Times New Roman" w:cs="Times New Roman" w:eastAsia="Times New Roman" w:hAnsi="Times New Roman"/>
-          <w:sz w:val="24"/>
-          <w:szCs w:val="24"/>
-        </w:rPr>
-      </w:pPr>
-      <w:r>
-        <w:rPr>
-          <w:rFonts w:ascii="Times New Roman" w:cs="Times New Roman" w:eastAsia="Times New Roman" w:hAnsi="Times New Roman"/>
-          <w:sz w:val="24"/>
-          <w:szCs w:val="24"/>
-          <w:rtl w:val="0"/>
-        </w:rPr>
-        <w:t xml:space="preserve"> </w:t>
-      </w:r>
-    </w:p>
-    <w:p>
-      <w:pPr>
-        <w:rPr>
-          <w:rFonts w:ascii="Times New Roman" w:cs="Times New Roman" w:eastAsia="Times New Roman" w:hAnsi="Times New Roman"/>
-          <w:sz w:val="24"/>
-          <w:szCs w:val="24"/>
-        </w:rPr>
-      </w:pPr>
-      <w:r>
-        <w:rPr>
-          <w:rFonts w:ascii="Times New Roman" w:cs="Times New Roman" w:eastAsia="Times New Roman" w:hAnsi="Times New Roman"/>
-          <w:sz w:val="24"/>
-          <w:szCs w:val="24"/>
-          <w:rtl w:val="0"/>
-        </w:rPr>
-        <w:t xml:space="preserve"> </w:t>
-      </w:r>
-    </w:p>
-    <w:p>
-      <w:pPr>
-        <w:rPr>
-          <w:rFonts w:ascii="Times New Roman" w:cs="Times New Roman" w:eastAsia="Times New Roman" w:hAnsi="Times New Roman"/>
-          <w:sz w:val="24"/>
-          <w:szCs w:val="24"/>
-        </w:rPr>
-      </w:pPr>
-      <w:r>
-        <w:rPr>
-          <w:rFonts w:ascii="Times New Roman" w:cs="Times New Roman" w:eastAsia="Times New Roman" w:hAnsi="Times New Roman"/>
-          <w:sz w:val="24"/>
-          <w:szCs w:val="24"/>
-          <w:rtl w:val="0"/>
-        </w:rPr>
-        <w:t xml:space="preserve"> </w:t>
-      </w:r>
-    </w:p>
-    <w:p>
-      <w:pPr>
-        <w:rPr>
-          <w:rFonts w:ascii="Times New Roman" w:cs="Times New Roman" w:eastAsia="Times New Roman" w:hAnsi="Times New Roman"/>
-          <w:sz w:val="24"/>
-          <w:szCs w:val="24"/>
-        </w:rPr>
-      </w:pPr>
-      <w:r>
-        <w:rPr>
-          <w:rFonts w:ascii="Times New Roman" w:cs="Times New Roman" w:eastAsia="Times New Roman" w:hAnsi="Times New Roman"/>
-          <w:sz w:val="24"/>
-          <w:szCs w:val="24"/>
-          <w:rtl w:val="0"/>
-        </w:rPr>
-        <w:t xml:space="preserve">Problem 3:  Recall that Gaussian elimination can be used to solve a set of linear simultaneous equations.  One problem with this approach is that as the size of the set of equations grows the inaccuracies of floating point mathematical operations make the final solution less accurate.  There are several ways to address or minimize this.  For this problem assume that you have a routine, MINIMIZE_ERROR(), that can minimize error of the matrix but that it needs to work on the entire matrix.  There is a routine GAUSSIAN_STEP() that performs one step of Gaussian elimination.  Also, assume that you need 20 steps of Gaussian elimination to find the solution and that the maximum allowable error will occur if MINIMIZE_ERROR() is not called at least once every 5 Gaussian elimination steps.  Devise a schedule of operations and identify if each operation is data or task parallel.  Include rational as to why each operation is data or task parallel.</w:t>
-      </w:r>
-    </w:p>
-    <w:p>
-      <w:pPr>
-        <w:rPr>
-          <w:rFonts w:ascii="Times New Roman" w:cs="Times New Roman" w:eastAsia="Times New Roman" w:hAnsi="Times New Roman"/>
-          <w:sz w:val="24"/>
-          <w:szCs w:val="24"/>
-        </w:rPr>
-      </w:pPr>
-      <w:r>
-        <w:rPr>
-          <w:rFonts w:ascii="Times New Roman" w:cs="Times New Roman" w:eastAsia="Times New Roman" w:hAnsi="Times New Roman"/>
-          <w:sz w:val="24"/>
-          <w:szCs w:val="24"/>
-          <w:rtl w:val="0"/>
-        </w:rPr>
-        <w:t xml:space="preserve"> </w:t>
-      </w:r>
-    </w:p>
-    <w:p>
-      <w:pPr>
-        <w:rPr>
-          <w:rFonts w:ascii="Times New Roman" w:cs="Times New Roman" w:eastAsia="Times New Roman" w:hAnsi="Times New Roman"/>
-          <w:sz w:val="24"/>
-          <w:szCs w:val="24"/>
-        </w:rPr>
-      </w:pPr>
-      <w:r>
-        <w:rPr>
-          <w:rFonts w:ascii="Times New Roman" w:cs="Times New Roman" w:eastAsia="Times New Roman" w:hAnsi="Times New Roman"/>
-          <w:sz w:val="24"/>
-          <w:szCs w:val="24"/>
-          <w:rtl w:val="0"/>
-        </w:rPr>
-        <w:t xml:space="preserve"> </w:t>
-      </w:r>
-    </w:p>
-    <w:p>
-      <w:pPr>
-        <w:rPr>
-          <w:rFonts w:ascii="Times New Roman" w:cs="Times New Roman" w:eastAsia="Times New Roman" w:hAnsi="Times New Roman"/>
-          <w:sz w:val="24"/>
-          <w:szCs w:val="24"/>
-        </w:rPr>
-      </w:pPr>
-      <w:r>
-        <w:rPr>
-          <w:rFonts w:ascii="Times New Roman" w:cs="Times New Roman" w:eastAsia="Times New Roman" w:hAnsi="Times New Roman"/>
-          <w:sz w:val="24"/>
-          <w:szCs w:val="24"/>
-          <w:rtl w:val="0"/>
-        </w:rPr>
-        <w:t xml:space="preserve"> </w:t>
-      </w:r>
-    </w:p>
-    <w:p>
-      <w:pPr>
-        <w:rPr>
-          <w:rFonts w:ascii="Times New Roman" w:cs="Times New Roman" w:eastAsia="Times New Roman" w:hAnsi="Times New Roman"/>
-          <w:sz w:val="24"/>
-          <w:szCs w:val="24"/>
-        </w:rPr>
-      </w:pPr>
-      <w:r>
-        <w:rPr>
-          <w:rtl w:val="0"/>
-        </w:rPr>
+          <w:rtl w:val="0"/>
+        </w:rPr>
+      </w:r>
+    </w:p>
+    <w:p>
+      <w:pPr>
+        <w:rPr>
+          <w:rFonts w:ascii="Times New Roman" w:cs="Times New Roman" w:eastAsia="Times New Roman" w:hAnsi="Times New Roman"/>
+          <w:sz w:val="24"/>
+          <w:szCs w:val="24"/>
+        </w:rPr>
+      </w:pPr>
+      <w:r>
+        <w:rPr>
+          <w:rFonts w:ascii="Times New Roman" w:cs="Times New Roman" w:eastAsia="Times New Roman" w:hAnsi="Times New Roman"/>
+          <w:sz w:val="24"/>
+          <w:szCs w:val="24"/>
+          <w:rtl w:val="0"/>
+        </w:rPr>
+        <w:t xml:space="preserve"> </w:t>
+      </w:r>
+    </w:p>
+    <w:p>
+      <w:pPr>
+        <w:rPr>
+          <w:rFonts w:ascii="Times New Roman" w:cs="Times New Roman" w:eastAsia="Times New Roman" w:hAnsi="Times New Roman"/>
+          <w:sz w:val="24"/>
+          <w:szCs w:val="24"/>
+        </w:rPr>
+      </w:pPr>
+      <w:r>
+        <w:rPr>
+          <w:rFonts w:ascii="Times New Roman" w:cs="Times New Roman" w:eastAsia="Times New Roman" w:hAnsi="Times New Roman"/>
+          <w:sz w:val="24"/>
+          <w:szCs w:val="24"/>
+          <w:rtl w:val="0"/>
+        </w:rPr>
+        <w:t xml:space="preserve"> </w:t>
+      </w:r>
+    </w:p>
+    <w:p>
+      <w:pPr>
+        <w:rPr>
+          <w:rFonts w:ascii="Times New Roman" w:cs="Times New Roman" w:eastAsia="Times New Roman" w:hAnsi="Times New Roman"/>
+          <w:sz w:val="24"/>
+          <w:szCs w:val="24"/>
+        </w:rPr>
+      </w:pPr>
+      <w:r>
+        <w:rPr>
+          <w:rFonts w:ascii="Times New Roman" w:cs="Times New Roman" w:eastAsia="Times New Roman" w:hAnsi="Times New Roman"/>
+          <w:sz w:val="24"/>
+          <w:szCs w:val="24"/>
+          <w:rtl w:val="0"/>
+        </w:rPr>
+        <w:t xml:space="preserve"> Problem 3:  Recall that Gaussian elimination can be used to solve a set of linear simultaneous equations.  One problem with this approach is that as the size of the set of equations grows the inaccuracies of floating point mathematical operations make the final solution less accurate.  There are several ways to address or minimize this.  For this problem assume that you have a routine, MINIMIZE_ERROR(), that can minimize error of the matrix but that it needs to work on the entire matrix.  There is a routine GAUSSIAN_STEP() that performs one step of Gaussian elimination.  Also, assume that you need 20 steps of Gaussian elimination to find the solution and that the maximum allowable error will occur if MINIMIZE_ERROR() is not called at least once every 5 Gaussian elimination steps.  Devise a schedule of operations and identify if each operation is data or task parallel.  Include rationale as to why each operation is data or task parallel.</w:t>
+      </w:r>
+    </w:p>
+    <w:p>
+      <w:pPr>
+        <w:rPr>
+          <w:rFonts w:ascii="Times New Roman" w:cs="Times New Roman" w:eastAsia="Times New Roman" w:hAnsi="Times New Roman"/>
+          <w:sz w:val="24"/>
+          <w:szCs w:val="24"/>
+        </w:rPr>
+      </w:pPr>
+      <w:r>
+        <w:rPr>
+          <w:rFonts w:ascii="Times New Roman" w:cs="Times New Roman" w:eastAsia="Times New Roman" w:hAnsi="Times New Roman"/>
+          <w:sz w:val="24"/>
+          <w:szCs w:val="24"/>
+          <w:rtl w:val="0"/>
+        </w:rPr>
+        <w:t xml:space="preserve"> </w:t>
       </w:r>
     </w:p>
     <w:sectPr>

</xml_diff>